<commit_message>
sua file cai dat cong cu
</commit_message>
<xml_diff>
--- a/Documents/Lần 3/Cài đặt công cụ/Cài đặt công cụ.docx
+++ b/Documents/Lần 3/Cài đặt công cụ/Cài đặt công cụ.docx
@@ -833,7 +833,7 @@
                 <w:sz w:val="26"/>
                 <w:szCs w:val="26"/>
               </w:rPr>
-              <w:t>29/12</w:t>
+              <w:t>29/10</w:t>
             </w:r>
             <w:r>
               <w:rPr>
@@ -1543,6 +1543,53 @@
       </w:pPr>
       <w:r>
         <w:rPr>
+          <w:noProof/>
+        </w:rPr>
+        <w:drawing>
+          <wp:inline distT="0" distB="0" distL="0" distR="0" wp14:anchorId="72846EE3" wp14:editId="3EC40BDB">
+            <wp:extent cx="6400800" cy="4227195"/>
+            <wp:effectExtent l="0" t="0" r="0" b="1905"/>
+            <wp:docPr id="5" name="Picture 5"/>
+            <wp:cNvGraphicFramePr>
+              <a:graphicFrameLocks xmlns:a="http://schemas.openxmlformats.org/drawingml/2006/main" noChangeAspect="1"/>
+            </wp:cNvGraphicFramePr>
+            <a:graphic xmlns:a="http://schemas.openxmlformats.org/drawingml/2006/main">
+              <a:graphicData uri="http://schemas.openxmlformats.org/drawingml/2006/picture">
+                <pic:pic xmlns:pic="http://schemas.openxmlformats.org/drawingml/2006/picture">
+                  <pic:nvPicPr>
+                    <pic:cNvPr id="1" name=""/>
+                    <pic:cNvPicPr/>
+                  </pic:nvPicPr>
+                  <pic:blipFill>
+                    <a:blip r:embed="rId21"/>
+                    <a:stretch>
+                      <a:fillRect/>
+                    </a:stretch>
+                  </pic:blipFill>
+                  <pic:spPr>
+                    <a:xfrm>
+                      <a:off x="0" y="0"/>
+                      <a:ext cx="6400800" cy="4227195"/>
+                    </a:xfrm>
+                    <a:prstGeom prst="rect">
+                      <a:avLst/>
+                    </a:prstGeom>
+                  </pic:spPr>
+                </pic:pic>
+              </a:graphicData>
+            </a:graphic>
+          </wp:inline>
+        </w:drawing>
+      </w:r>
+    </w:p>
+    <w:p>
+      <w:pPr>
+        <w:rPr>
+          <w:rFonts w:cs="Segoe UI"/>
+        </w:rPr>
+      </w:pPr>
+      <w:r>
+        <w:rPr>
           <w:rFonts w:cs="Segoe UI"/>
         </w:rPr>
         <w:t>Mở gitbash.exe, Dùng lệnh git version để kiểm tra phiên bản của github.</w:t>
@@ -1563,6 +1610,7 @@
           <w:rFonts w:cs="Segoe UI"/>
           <w:noProof/>
         </w:rPr>
+        <w:lastRenderedPageBreak/>
         <w:drawing>
           <wp:inline distT="0" distB="0" distL="0" distR="0" wp14:anchorId="0C08E9C7" wp14:editId="4CFD1CFB">
             <wp:extent cx="6400800" cy="3754755"/>
@@ -1579,7 +1627,7 @@
                     <pic:cNvPicPr/>
                   </pic:nvPicPr>
                   <pic:blipFill>
-                    <a:blip r:embed="rId21"/>
+                    <a:blip r:embed="rId22"/>
                     <a:stretch>
                       <a:fillRect/>
                     </a:stretch>
@@ -1642,7 +1690,7 @@
         </w:rPr>
         <w:t xml:space="preserve">Download webstorm về máy: </w:t>
       </w:r>
-      <w:hyperlink r:id="rId22" w:history="1">
+      <w:hyperlink r:id="rId23" w:history="1">
         <w:r>
           <w:rPr>
             <w:rStyle w:val="Hyperlink"/>
@@ -1695,7 +1743,7 @@
                     <pic:cNvPicPr/>
                   </pic:nvPicPr>
                   <pic:blipFill>
-                    <a:blip r:embed="rId23"/>
+                    <a:blip r:embed="rId24"/>
                     <a:stretch>
                       <a:fillRect/>
                     </a:stretch>
@@ -1765,7 +1813,7 @@
                     <pic:cNvPicPr/>
                   </pic:nvPicPr>
                   <pic:blipFill>
-                    <a:blip r:embed="rId24"/>
+                    <a:blip r:embed="rId25"/>
                     <a:stretch>
                       <a:fillRect/>
                     </a:stretch>
@@ -1835,7 +1883,7 @@
                     <pic:cNvPicPr/>
                   </pic:nvPicPr>
                   <pic:blipFill>
-                    <a:blip r:embed="rId25"/>
+                    <a:blip r:embed="rId26"/>
                     <a:stretch>
                       <a:fillRect/>
                     </a:stretch>
@@ -1875,8 +1923,6 @@
         <w:lastRenderedPageBreak/>
         <w:t>Bấm install để tiến hành cài đặt.</w:t>
       </w:r>
-      <w:bookmarkStart w:id="4" w:name="_GoBack"/>
-      <w:bookmarkEnd w:id="4"/>
     </w:p>
     <w:p>
       <w:pPr>
@@ -1907,7 +1953,7 @@
                     <pic:cNvPicPr/>
                   </pic:nvPicPr>
                   <pic:blipFill>
-                    <a:blip r:embed="rId26"/>
+                    <a:blip r:embed="rId27"/>
                     <a:stretch>
                       <a:fillRect/>
                     </a:stretch>
@@ -1928,9 +1974,61 @@
         </w:drawing>
       </w:r>
     </w:p>
+    <w:p>
+      <w:pPr>
+        <w:pStyle w:val="ListParagraph"/>
+        <w:rPr>
+          <w:rFonts w:cs="Segoe UI"/>
+          <w:sz w:val="26"/>
+          <w:szCs w:val="26"/>
+        </w:rPr>
+      </w:pPr>
+      <w:bookmarkStart w:id="4" w:name="_GoBack"/>
+      <w:r>
+        <w:rPr>
+          <w:noProof/>
+        </w:rPr>
+        <w:drawing>
+          <wp:inline distT="0" distB="0" distL="0" distR="0" wp14:anchorId="2CA1F124" wp14:editId="61241B3E">
+            <wp:extent cx="5411991" cy="3701415"/>
+            <wp:effectExtent l="0" t="0" r="0" b="0"/>
+            <wp:docPr id="18" name="Picture 18"/>
+            <wp:cNvGraphicFramePr>
+              <a:graphicFrameLocks xmlns:a="http://schemas.openxmlformats.org/drawingml/2006/main" noChangeAspect="1"/>
+            </wp:cNvGraphicFramePr>
+            <a:graphic xmlns:a="http://schemas.openxmlformats.org/drawingml/2006/main">
+              <a:graphicData uri="http://schemas.openxmlformats.org/drawingml/2006/picture">
+                <pic:pic xmlns:pic="http://schemas.openxmlformats.org/drawingml/2006/picture">
+                  <pic:nvPicPr>
+                    <pic:cNvPr id="1" name=""/>
+                    <pic:cNvPicPr/>
+                  </pic:nvPicPr>
+                  <pic:blipFill>
+                    <a:blip r:embed="rId28"/>
+                    <a:stretch>
+                      <a:fillRect/>
+                    </a:stretch>
+                  </pic:blipFill>
+                  <pic:spPr>
+                    <a:xfrm>
+                      <a:off x="0" y="0"/>
+                      <a:ext cx="5427626" cy="3712108"/>
+                    </a:xfrm>
+                    <a:prstGeom prst="rect">
+                      <a:avLst/>
+                    </a:prstGeom>
+                  </pic:spPr>
+                </pic:pic>
+              </a:graphicData>
+            </a:graphic>
+          </wp:inline>
+        </w:drawing>
+      </w:r>
+      <w:bookmarkEnd w:id="4"/>
+    </w:p>
     <w:sectPr>
-      <w:headerReference w:type="default" r:id="rId27"/>
-      <w:footerReference w:type="default" r:id="rId28"/>
+      <w:headerReference w:type="default" r:id="rId29"/>
+      <w:footerReference w:type="default" r:id="rId30"/>
       <w:pgSz w:w="12240" w:h="15840"/>
       <w:pgMar w:top="1080" w:right="1080" w:bottom="1080" w:left="1080" w:header="568" w:footer="720" w:gutter="0"/>
       <w:cols w:space="720"/>
@@ -2082,7 +2180,7 @@
               <w:noProof/>
               <w:color w:val="FFFFFF" w:themeColor="background1"/>
             </w:rPr>
-            <w:t>8</w:t>
+            <w:t>9</w:t>
           </w:r>
           <w:r>
             <w:rPr>
@@ -6861,6 +6959,7 @@
     <w:rsid w:val="00DB34F6"/>
     <w:rsid w:val="00DC3C80"/>
     <w:rsid w:val="00E60812"/>
+    <w:rsid w:val="00E9672F"/>
     <w:rsid w:val="00E974A7"/>
     <w:rsid w:val="00EA5253"/>
     <w:rsid w:val="00EE1EE2"/>
@@ -7667,7 +7766,7 @@
 </file>
 
 <file path=customXml/itemProps2.xml><?xml version="1.0" encoding="utf-8"?>
-<ds:datastoreItem xmlns:ds="http://schemas.openxmlformats.org/officeDocument/2006/customXml" ds:itemID="{086AD6AC-1A36-4ECA-A484-57370681ECFA}">
+<ds:datastoreItem xmlns:ds="http://schemas.openxmlformats.org/officeDocument/2006/customXml" ds:itemID="{A69F87CF-408B-4713-A964-5784D1FF20D8}">
   <ds:schemaRefs>
     <ds:schemaRef ds:uri="http://schemas.openxmlformats.org/officeDocument/2006/bibliography"/>
   </ds:schemaRefs>

</xml_diff>